<commit_message>
Changed pptx to pdf convert
</commit_message>
<xml_diff>
--- a/test/AutoRecovery save of Document1.docx
+++ b/test/AutoRecovery save of Document1.docx
@@ -30,23 +30,7 @@
           <w:sz w:val="18"/>
           <w:szCs w:val="18"/>
         </w:rPr>
-        <w:t xml:space="preserve"> </w:t>
-      </w:r>
-      <w:proofErr w:type="spellStart"/>
-      <w:r>
-        <w:rPr>
-          <w:sz w:val="18"/>
-          <w:szCs w:val="18"/>
-        </w:rPr>
-        <w:t>i</w:t>
-      </w:r>
-      <w:proofErr w:type="spellEnd"/>
-      <w:r>
-        <w:rPr>
-          <w:sz w:val="18"/>
-          <w:szCs w:val="18"/>
-        </w:rPr>
-        <w:t xml:space="preserve"> used these modulo rules for further simplification of equation in these problem</w:t>
+        <w:t xml:space="preserve"> i used these modulo rules for further simplification of equation in these problem</w:t>
       </w:r>
     </w:p>
     <w:p>
@@ -56,7 +40,6 @@
           <w:szCs w:val="18"/>
         </w:rPr>
       </w:pPr>
-      <w:proofErr w:type="spellStart"/>
       <w:proofErr w:type="gramStart"/>
       <w:r>
         <w:rPr>
@@ -65,7 +48,6 @@
         </w:rPr>
         <w:t>Lets</w:t>
       </w:r>
-      <w:proofErr w:type="spellEnd"/>
       <w:proofErr w:type="gramEnd"/>
       <w:r>
         <w:rPr>
@@ -87,17 +69,33 @@
           <w:sz w:val="18"/>
           <w:szCs w:val="18"/>
         </w:rPr>
-        <w:t xml:space="preserve">Problem two is about </w:t>
-      </w:r>
-      <w:proofErr w:type="spellStart"/>
-      <w:r>
-        <w:rPr>
-          <w:sz w:val="18"/>
-          <w:szCs w:val="18"/>
-        </w:rPr>
-        <w:t>deffie-helman</w:t>
-      </w:r>
-      <w:proofErr w:type="spellEnd"/>
+        <w:t xml:space="preserve">Problem two is about deffie-helman </w:t>
+      </w:r>
+      <w:proofErr w:type="gramStart"/>
+      <w:r>
+        <w:rPr>
+          <w:sz w:val="18"/>
+          <w:szCs w:val="18"/>
+        </w:rPr>
+        <w:t>protocoal .</w:t>
+      </w:r>
+      <w:proofErr w:type="gramEnd"/>
+      <w:r>
+        <w:rPr>
+          <w:sz w:val="18"/>
+          <w:szCs w:val="18"/>
+        </w:rPr>
+        <w:t xml:space="preserve"> We use this protocol to share a </w:t>
+      </w:r>
+      <w:proofErr w:type="gramStart"/>
+      <w:r>
+        <w:rPr>
+          <w:sz w:val="18"/>
+          <w:szCs w:val="18"/>
+        </w:rPr>
+        <w:t>key .</w:t>
+      </w:r>
+      <w:proofErr w:type="gramEnd"/>
       <w:r>
         <w:rPr>
           <w:sz w:val="18"/>
@@ -105,47 +103,6 @@
         </w:rPr>
         <w:t xml:space="preserve"> </w:t>
       </w:r>
-      <w:proofErr w:type="spellStart"/>
-      <w:proofErr w:type="gramStart"/>
-      <w:r>
-        <w:rPr>
-          <w:sz w:val="18"/>
-          <w:szCs w:val="18"/>
-        </w:rPr>
-        <w:t>protocoal</w:t>
-      </w:r>
-      <w:proofErr w:type="spellEnd"/>
-      <w:r>
-        <w:rPr>
-          <w:sz w:val="18"/>
-          <w:szCs w:val="18"/>
-        </w:rPr>
-        <w:t xml:space="preserve"> .</w:t>
-      </w:r>
-      <w:proofErr w:type="gramEnd"/>
-      <w:r>
-        <w:rPr>
-          <w:sz w:val="18"/>
-          <w:szCs w:val="18"/>
-        </w:rPr>
-        <w:t xml:space="preserve"> We use this protocol to share a </w:t>
-      </w:r>
-      <w:proofErr w:type="gramStart"/>
-      <w:r>
-        <w:rPr>
-          <w:sz w:val="18"/>
-          <w:szCs w:val="18"/>
-        </w:rPr>
-        <w:t>key .</w:t>
-      </w:r>
-      <w:proofErr w:type="gramEnd"/>
-      <w:r>
-        <w:rPr>
-          <w:sz w:val="18"/>
-          <w:szCs w:val="18"/>
-        </w:rPr>
-        <w:t xml:space="preserve"> </w:t>
-      </w:r>
       <w:proofErr w:type="gramStart"/>
       <w:r>
         <w:rPr>
@@ -160,23 +117,7 @@
           <w:sz w:val="18"/>
           <w:szCs w:val="18"/>
         </w:rPr>
-        <w:t xml:space="preserve"> </w:t>
-      </w:r>
-      <w:proofErr w:type="spellStart"/>
-      <w:r>
-        <w:rPr>
-          <w:sz w:val="18"/>
-          <w:szCs w:val="18"/>
-        </w:rPr>
-        <w:t>knowleadge</w:t>
-      </w:r>
-      <w:proofErr w:type="spellEnd"/>
-      <w:r>
-        <w:rPr>
-          <w:sz w:val="18"/>
-          <w:szCs w:val="18"/>
-        </w:rPr>
-        <w:t xml:space="preserve"> about this protocol is p and </w:t>
+        <w:t xml:space="preserve"> knowleadge about this protocol is p and </w:t>
       </w:r>
       <w:proofErr w:type="gramStart"/>
       <w:r>
@@ -192,23 +133,7 @@
           <w:sz w:val="18"/>
           <w:szCs w:val="18"/>
         </w:rPr>
-        <w:t xml:space="preserve"> are given as 13 and 2 . and private </w:t>
-      </w:r>
-      <w:proofErr w:type="spellStart"/>
-      <w:r>
-        <w:rPr>
-          <w:sz w:val="18"/>
-          <w:szCs w:val="18"/>
-        </w:rPr>
-        <w:t>knowleadge</w:t>
-      </w:r>
-      <w:proofErr w:type="spellEnd"/>
-      <w:r>
-        <w:rPr>
-          <w:sz w:val="18"/>
-          <w:szCs w:val="18"/>
-        </w:rPr>
-        <w:t xml:space="preserve"> is secret component that each communicators chose which are 5 and </w:t>
+        <w:t xml:space="preserve"> are given as 13 and 2 . and private knowleadge is secret component that each communicators chose which are 5 and </w:t>
       </w:r>
       <w:proofErr w:type="gramStart"/>
       <w:r>
@@ -256,39 +181,7 @@
           <w:sz w:val="18"/>
           <w:szCs w:val="18"/>
         </w:rPr>
-        <w:t xml:space="preserve"> the key is used as numbers of letters to be shifted in </w:t>
-      </w:r>
-      <w:proofErr w:type="spellStart"/>
-      <w:r>
-        <w:rPr>
-          <w:sz w:val="18"/>
-          <w:szCs w:val="18"/>
-        </w:rPr>
-        <w:t>ceirsar</w:t>
-      </w:r>
-      <w:proofErr w:type="spellEnd"/>
-      <w:r>
-        <w:rPr>
-          <w:sz w:val="18"/>
-          <w:szCs w:val="18"/>
-        </w:rPr>
-        <w:t xml:space="preserve"> </w:t>
-      </w:r>
-      <w:proofErr w:type="spellStart"/>
-      <w:r>
-        <w:rPr>
-          <w:sz w:val="18"/>
-          <w:szCs w:val="18"/>
-        </w:rPr>
-        <w:t>cyper</w:t>
-      </w:r>
-      <w:proofErr w:type="spellEnd"/>
-      <w:r>
-        <w:rPr>
-          <w:sz w:val="18"/>
-          <w:szCs w:val="18"/>
-        </w:rPr>
-        <w:t xml:space="preserve"> encryption . Alice need to send message </w:t>
+        <w:t xml:space="preserve"> the key is used as numbers of letters to be shifted in ceirsar cyper encryption . Alice need to send message </w:t>
       </w:r>
       <w:proofErr w:type="gramStart"/>
       <w:r>
@@ -312,23 +205,7 @@
           <w:sz w:val="18"/>
           <w:szCs w:val="18"/>
         </w:rPr>
-        <w:t xml:space="preserve">In the first question it asked for </w:t>
-      </w:r>
-      <w:proofErr w:type="spellStart"/>
-      <w:r>
-        <w:rPr>
-          <w:sz w:val="18"/>
-          <w:szCs w:val="18"/>
-        </w:rPr>
-        <w:t>eshared</w:t>
-      </w:r>
-      <w:proofErr w:type="spellEnd"/>
-      <w:r>
-        <w:rPr>
-          <w:sz w:val="18"/>
-          <w:szCs w:val="18"/>
-        </w:rPr>
-        <w:t xml:space="preserve"> key and the encryption message</w:t>
+        <w:t>In the first question it asked for eshared key and the encryption message</w:t>
       </w:r>
     </w:p>
     <w:p>
@@ -359,23 +236,7 @@
           <w:sz w:val="18"/>
           <w:szCs w:val="18"/>
         </w:rPr>
-        <w:t xml:space="preserve"> shared key as bob since </w:t>
-      </w:r>
-      <w:proofErr w:type="spellStart"/>
-      <w:r>
-        <w:rPr>
-          <w:sz w:val="18"/>
-          <w:szCs w:val="18"/>
-        </w:rPr>
-        <w:t>i</w:t>
-      </w:r>
-      <w:proofErr w:type="spellEnd"/>
-      <w:r>
-        <w:rPr>
-          <w:sz w:val="18"/>
-          <w:szCs w:val="18"/>
-        </w:rPr>
-        <w:t xml:space="preserve"> thought it would be easier to </w:t>
+        <w:t xml:space="preserve"> shared key as bob since i thought it would be easier to </w:t>
       </w:r>
       <w:proofErr w:type="gramStart"/>
       <w:r>
@@ -391,23 +252,7 @@
           <w:sz w:val="18"/>
           <w:szCs w:val="18"/>
         </w:rPr>
-        <w:t xml:space="preserve"> as shown here </w:t>
-      </w:r>
-      <w:proofErr w:type="spellStart"/>
-      <w:r>
-        <w:rPr>
-          <w:sz w:val="18"/>
-          <w:szCs w:val="18"/>
-        </w:rPr>
-        <w:t>alice</w:t>
-      </w:r>
-      <w:proofErr w:type="spellEnd"/>
-      <w:r>
-        <w:rPr>
-          <w:sz w:val="18"/>
-          <w:szCs w:val="18"/>
-        </w:rPr>
-        <w:t xml:space="preserve"> send initial message A which is generated using her secret </w:t>
+        <w:t xml:space="preserve"> as shown here alice send initial message A which is generated using her secret </w:t>
       </w:r>
       <w:proofErr w:type="gramStart"/>
       <w:r>
@@ -456,7 +301,6 @@
         </w:rPr>
         <w:t xml:space="preserve">After applying </w:t>
       </w:r>
-      <w:proofErr w:type="spellStart"/>
       <w:proofErr w:type="gramStart"/>
       <w:r>
         <w:rPr>
@@ -465,46 +309,13 @@
         </w:rPr>
         <w:t>thefirst</w:t>
       </w:r>
-      <w:proofErr w:type="spellEnd"/>
-      <w:proofErr w:type="gramEnd"/>
-      <w:r>
-        <w:rPr>
-          <w:sz w:val="18"/>
-          <w:szCs w:val="18"/>
-        </w:rPr>
-        <w:t xml:space="preserve"> rule </w:t>
-      </w:r>
-      <w:proofErr w:type="spellStart"/>
-      <w:r>
-        <w:rPr>
-          <w:sz w:val="18"/>
-          <w:szCs w:val="18"/>
-        </w:rPr>
-        <w:t>i</w:t>
-      </w:r>
-      <w:proofErr w:type="spellEnd"/>
-      <w:r>
-        <w:rPr>
-          <w:sz w:val="18"/>
-          <w:szCs w:val="18"/>
-        </w:rPr>
-        <w:t xml:space="preserve"> mentioned previously </w:t>
-      </w:r>
-      <w:proofErr w:type="spellStart"/>
-      <w:r>
-        <w:rPr>
-          <w:sz w:val="18"/>
-          <w:szCs w:val="18"/>
-        </w:rPr>
-        <w:t>i</w:t>
-      </w:r>
-      <w:proofErr w:type="spellEnd"/>
-      <w:r>
-        <w:rPr>
-          <w:sz w:val="18"/>
-          <w:szCs w:val="18"/>
-        </w:rPr>
-        <w:t xml:space="preserve"> could get final answer as </w:t>
+      <w:proofErr w:type="gramEnd"/>
+      <w:r>
+        <w:rPr>
+          <w:sz w:val="18"/>
+          <w:szCs w:val="18"/>
+        </w:rPr>
+        <w:t xml:space="preserve"> rule i mentioned previously i could get final answer as </w:t>
       </w:r>
       <w:proofErr w:type="gramStart"/>
       <w:r>
@@ -520,23 +331,7 @@
           <w:sz w:val="18"/>
           <w:szCs w:val="18"/>
         </w:rPr>
-        <w:t xml:space="preserve"> which means </w:t>
-      </w:r>
-      <w:proofErr w:type="spellStart"/>
-      <w:r>
-        <w:rPr>
-          <w:sz w:val="18"/>
-          <w:szCs w:val="18"/>
-        </w:rPr>
-        <w:t>alice</w:t>
-      </w:r>
-      <w:proofErr w:type="spellEnd"/>
-      <w:r>
-        <w:rPr>
-          <w:sz w:val="18"/>
-          <w:szCs w:val="18"/>
-        </w:rPr>
-        <w:t xml:space="preserve"> need to shift 9 letters to the right in order to get encrypted </w:t>
+        <w:t xml:space="preserve"> which means alice need to shift 9 letters to the right in order to get encrypted </w:t>
       </w:r>
       <w:proofErr w:type="gramStart"/>
       <w:r>
@@ -631,39 +426,7 @@
           <w:sz w:val="18"/>
           <w:szCs w:val="18"/>
         </w:rPr>
-        <w:t xml:space="preserve"> in the middle generate two </w:t>
-      </w:r>
-      <w:proofErr w:type="spellStart"/>
-      <w:r>
-        <w:rPr>
-          <w:sz w:val="18"/>
-          <w:szCs w:val="18"/>
-        </w:rPr>
-        <w:t>seperate</w:t>
-      </w:r>
-      <w:proofErr w:type="spellEnd"/>
-      <w:r>
-        <w:rPr>
-          <w:sz w:val="18"/>
-          <w:szCs w:val="18"/>
-        </w:rPr>
-        <w:t xml:space="preserve"> key for him and </w:t>
-      </w:r>
-      <w:proofErr w:type="spellStart"/>
-      <w:r>
-        <w:rPr>
-          <w:sz w:val="18"/>
-          <w:szCs w:val="18"/>
-        </w:rPr>
-        <w:t>alice</w:t>
-      </w:r>
-      <w:proofErr w:type="spellEnd"/>
-      <w:r>
-        <w:rPr>
-          <w:sz w:val="18"/>
-          <w:szCs w:val="18"/>
-        </w:rPr>
-        <w:t xml:space="preserve"> and him and bob . For that he uses secret component for himself which is given as </w:t>
+        <w:t xml:space="preserve"> in the middle generate two seperate key for him and alice and him and bob . For that he uses secret component for himself which is given as </w:t>
       </w:r>
       <w:proofErr w:type="gramStart"/>
       <w:r>
@@ -694,39 +457,7 @@
           <w:sz w:val="18"/>
           <w:szCs w:val="18"/>
         </w:rPr>
-        <w:t xml:space="preserve">problem is to find the original message sent to the bob by </w:t>
-      </w:r>
-      <w:proofErr w:type="spellStart"/>
-      <w:r>
-        <w:rPr>
-          <w:sz w:val="18"/>
-          <w:szCs w:val="18"/>
-        </w:rPr>
-        <w:t>eva</w:t>
-      </w:r>
-      <w:proofErr w:type="spellEnd"/>
-      <w:r>
-        <w:rPr>
-          <w:sz w:val="18"/>
-          <w:szCs w:val="18"/>
-        </w:rPr>
-        <w:t xml:space="preserve"> if bob has </w:t>
-      </w:r>
-      <w:proofErr w:type="spellStart"/>
-      <w:r>
-        <w:rPr>
-          <w:sz w:val="18"/>
-          <w:szCs w:val="18"/>
-        </w:rPr>
-        <w:t>recived</w:t>
-      </w:r>
-      <w:proofErr w:type="spellEnd"/>
-      <w:r>
-        <w:rPr>
-          <w:sz w:val="18"/>
-          <w:szCs w:val="18"/>
-        </w:rPr>
-        <w:t xml:space="preserve"> this message. </w:t>
+        <w:t xml:space="preserve">problem is to find the original message sent to the bob by eva if bob has recived this message. </w:t>
       </w:r>
     </w:p>
     <w:p>
@@ -759,22 +490,13 @@
         </w:rPr>
         <w:t xml:space="preserve"> key between bob and </w:t>
       </w:r>
-      <w:proofErr w:type="spellStart"/>
-      <w:proofErr w:type="gramStart"/>
-      <w:r>
-        <w:rPr>
-          <w:sz w:val="18"/>
-          <w:szCs w:val="18"/>
-        </w:rPr>
-        <w:t>eva</w:t>
-      </w:r>
-      <w:proofErr w:type="spellEnd"/>
-      <w:r>
-        <w:rPr>
-          <w:sz w:val="18"/>
-          <w:szCs w:val="18"/>
-        </w:rPr>
-        <w:t xml:space="preserve"> .</w:t>
+      <w:proofErr w:type="gramStart"/>
+      <w:r>
+        <w:rPr>
+          <w:sz w:val="18"/>
+          <w:szCs w:val="18"/>
+        </w:rPr>
+        <w:t>eva .</w:t>
       </w:r>
       <w:proofErr w:type="gramEnd"/>
       <w:r>
@@ -830,23 +552,7 @@
           <w:sz w:val="18"/>
           <w:szCs w:val="18"/>
         </w:rPr>
-        <w:t xml:space="preserve"> rule that </w:t>
-      </w:r>
-      <w:proofErr w:type="spellStart"/>
-      <w:r>
-        <w:rPr>
-          <w:sz w:val="18"/>
-          <w:szCs w:val="18"/>
-        </w:rPr>
-        <w:t>i</w:t>
-      </w:r>
-      <w:proofErr w:type="spellEnd"/>
-      <w:r>
-        <w:rPr>
-          <w:sz w:val="18"/>
-          <w:szCs w:val="18"/>
-        </w:rPr>
-        <w:t xml:space="preserve"> mentioned </w:t>
+        <w:t xml:space="preserve"> rule that i mentioned </w:t>
       </w:r>
       <w:proofErr w:type="gramStart"/>
       <w:r>
@@ -902,17 +608,8 @@
           <w:sz w:val="18"/>
           <w:szCs w:val="18"/>
         </w:rPr>
-        <w:t xml:space="preserve">Then </w:t>
-      </w:r>
-      <w:proofErr w:type="spellStart"/>
-      <w:r>
-        <w:rPr>
-          <w:sz w:val="18"/>
-          <w:szCs w:val="18"/>
-        </w:rPr>
-        <w:t>i</w:t>
-      </w:r>
-      <w:proofErr w:type="spellEnd"/>
+        <w:t>Then i</w:t>
+      </w:r>
       <w:proofErr w:type="gramEnd"/>
       <w:r>
         <w:rPr>
@@ -927,40 +624,15 @@
           <w:sz w:val="18"/>
           <w:szCs w:val="18"/>
         </w:rPr>
-        <w:t xml:space="preserve">Then </w:t>
-      </w:r>
-      <w:proofErr w:type="spellStart"/>
-      <w:r>
-        <w:rPr>
-          <w:sz w:val="18"/>
-          <w:szCs w:val="18"/>
-        </w:rPr>
-        <w:t>i</w:t>
-      </w:r>
-      <w:proofErr w:type="spellEnd"/>
-      <w:proofErr w:type="gramEnd"/>
-      <w:r>
-        <w:rPr>
-          <w:sz w:val="18"/>
-          <w:szCs w:val="18"/>
-        </w:rPr>
-        <w:t xml:space="preserve"> got the decrypted message as like this which is </w:t>
-      </w:r>
-      <w:proofErr w:type="spellStart"/>
-      <w:r>
-        <w:rPr>
-          <w:sz w:val="18"/>
-          <w:szCs w:val="18"/>
-        </w:rPr>
-        <w:t>eva</w:t>
-      </w:r>
-      <w:proofErr w:type="spellEnd"/>
-      <w:r>
-        <w:rPr>
-          <w:sz w:val="18"/>
-          <w:szCs w:val="18"/>
-        </w:rPr>
-        <w:t xml:space="preserve"> original message sent to bob.</w:t>
+        <w:t>Then i</w:t>
+      </w:r>
+      <w:proofErr w:type="gramEnd"/>
+      <w:r>
+        <w:rPr>
+          <w:sz w:val="18"/>
+          <w:szCs w:val="18"/>
+        </w:rPr>
+        <w:t xml:space="preserve"> got the decrypted message as like this which is eva original message sent to bob.</w:t>
       </w:r>
     </w:p>
     <w:p>
@@ -975,23 +647,7 @@
           <w:sz w:val="18"/>
           <w:szCs w:val="18"/>
         </w:rPr>
-        <w:t xml:space="preserve">Problem 3 about </w:t>
-      </w:r>
-      <w:proofErr w:type="spellStart"/>
-      <w:r>
-        <w:rPr>
-          <w:sz w:val="18"/>
-          <w:szCs w:val="18"/>
-        </w:rPr>
-        <w:t>asyymetric</w:t>
-      </w:r>
-      <w:proofErr w:type="spellEnd"/>
-      <w:r>
-        <w:rPr>
-          <w:sz w:val="18"/>
-          <w:szCs w:val="18"/>
-        </w:rPr>
-        <w:t xml:space="preserve"> </w:t>
+        <w:t xml:space="preserve">Problem 3 about asyymetric </w:t>
       </w:r>
       <w:proofErr w:type="gramStart"/>
       <w:r>
@@ -1025,22 +681,13 @@
         </w:rPr>
         <w:t xml:space="preserve"> The question is to show all the major steps used in encryption and decryption </w:t>
       </w:r>
-      <w:proofErr w:type="spellStart"/>
-      <w:proofErr w:type="gramStart"/>
-      <w:r>
-        <w:rPr>
-          <w:sz w:val="18"/>
-          <w:szCs w:val="18"/>
-        </w:rPr>
-        <w:t>prcoess</w:t>
-      </w:r>
-      <w:proofErr w:type="spellEnd"/>
-      <w:r>
-        <w:rPr>
-          <w:sz w:val="18"/>
-          <w:szCs w:val="18"/>
-        </w:rPr>
-        <w:t xml:space="preserve"> .</w:t>
+      <w:proofErr w:type="gramStart"/>
+      <w:r>
+        <w:rPr>
+          <w:sz w:val="18"/>
+          <w:szCs w:val="18"/>
+        </w:rPr>
+        <w:t>prcoess .</w:t>
       </w:r>
       <w:proofErr w:type="gramEnd"/>
     </w:p>
@@ -1080,17 +727,8 @@
           <w:sz w:val="18"/>
           <w:szCs w:val="18"/>
         </w:rPr>
-        <w:t xml:space="preserve">Then </w:t>
-      </w:r>
-      <w:proofErr w:type="spellStart"/>
-      <w:r>
-        <w:rPr>
-          <w:sz w:val="18"/>
-          <w:szCs w:val="18"/>
-        </w:rPr>
-        <w:t>i</w:t>
-      </w:r>
-      <w:proofErr w:type="spellEnd"/>
+        <w:t>Then i</w:t>
+      </w:r>
       <w:proofErr w:type="gramEnd"/>
       <w:r>
         <w:rPr>
@@ -1121,40 +759,15 @@
           <w:sz w:val="18"/>
           <w:szCs w:val="18"/>
         </w:rPr>
-        <w:t xml:space="preserve">that </w:t>
-      </w:r>
-      <w:proofErr w:type="spellStart"/>
-      <w:r>
-        <w:rPr>
-          <w:sz w:val="18"/>
-          <w:szCs w:val="18"/>
-        </w:rPr>
-        <w:t>i</w:t>
-      </w:r>
-      <w:proofErr w:type="spellEnd"/>
-      <w:proofErr w:type="gramEnd"/>
-      <w:r>
-        <w:rPr>
-          <w:sz w:val="18"/>
-          <w:szCs w:val="18"/>
-        </w:rPr>
-        <w:t xml:space="preserve"> need to </w:t>
-      </w:r>
-      <w:proofErr w:type="spellStart"/>
-      <w:r>
-        <w:rPr>
-          <w:sz w:val="18"/>
-          <w:szCs w:val="18"/>
-        </w:rPr>
-        <w:t>chose</w:t>
-      </w:r>
-      <w:proofErr w:type="spellEnd"/>
-      <w:r>
-        <w:rPr>
-          <w:sz w:val="18"/>
-          <w:szCs w:val="18"/>
-        </w:rPr>
-        <w:t xml:space="preserve"> coprime with </w:t>
+        <w:t>that i</w:t>
+      </w:r>
+      <w:proofErr w:type="gramEnd"/>
+      <w:r>
+        <w:rPr>
+          <w:sz w:val="18"/>
+          <w:szCs w:val="18"/>
+        </w:rPr>
+        <w:t xml:space="preserve"> need to chose coprime with </w:t>
       </w:r>
       <w:proofErr w:type="gramStart"/>
       <w:r>
@@ -1185,23 +798,7 @@
           <w:sz w:val="18"/>
           <w:szCs w:val="18"/>
         </w:rPr>
-        <w:t xml:space="preserve">Next </w:t>
-      </w:r>
-      <w:proofErr w:type="spellStart"/>
-      <w:r>
-        <w:rPr>
-          <w:sz w:val="18"/>
-          <w:szCs w:val="18"/>
-        </w:rPr>
-        <w:t>i</w:t>
-      </w:r>
-      <w:proofErr w:type="spellEnd"/>
-      <w:r>
-        <w:rPr>
-          <w:sz w:val="18"/>
-          <w:szCs w:val="18"/>
-        </w:rPr>
-        <w:t xml:space="preserve"> need to find d which is inverse value of e with mod </w:t>
+        <w:t xml:space="preserve">Next i need to find d which is inverse value of e with mod </w:t>
       </w:r>
       <w:proofErr w:type="gramStart"/>
       <w:r>
@@ -1304,25 +901,7 @@
           <w:sz w:val="18"/>
           <w:szCs w:val="18"/>
         </w:rPr>
-        <w:t xml:space="preserve"> and we have private key and public key. Assuming we distributed our public key to general public </w:t>
-      </w:r>
-      <w:proofErr w:type="spellStart"/>
-      <w:proofErr w:type="gramStart"/>
-      <w:r>
-        <w:rPr>
-          <w:sz w:val="18"/>
-          <w:szCs w:val="18"/>
-        </w:rPr>
-        <w:t>lets</w:t>
-      </w:r>
-      <w:proofErr w:type="spellEnd"/>
-      <w:proofErr w:type="gramEnd"/>
-      <w:r>
-        <w:rPr>
-          <w:sz w:val="18"/>
-          <w:szCs w:val="18"/>
-        </w:rPr>
-        <w:t xml:space="preserve"> start with encryption process using public </w:t>
+        <w:t xml:space="preserve"> and we have private key and public key. Assuming we distributed our public key to general public lets start with encryption process using public </w:t>
       </w:r>
       <w:proofErr w:type="gramStart"/>
       <w:r>
@@ -1402,23 +981,7 @@
           <w:sz w:val="18"/>
           <w:szCs w:val="18"/>
         </w:rPr>
-        <w:t xml:space="preserve"> rule for </w:t>
-      </w:r>
-      <w:proofErr w:type="spellStart"/>
-      <w:r>
-        <w:rPr>
-          <w:sz w:val="18"/>
-          <w:szCs w:val="18"/>
-        </w:rPr>
-        <w:t>expnasion</w:t>
-      </w:r>
-      <w:proofErr w:type="spellEnd"/>
-      <w:r>
-        <w:rPr>
-          <w:sz w:val="18"/>
-          <w:szCs w:val="18"/>
-        </w:rPr>
-        <w:t xml:space="preserve"> of 5 to the power of </w:t>
+        <w:t xml:space="preserve"> rule for expnasion of 5 to the power of </w:t>
       </w:r>
       <w:proofErr w:type="gramStart"/>
       <w:r>
@@ -1442,72 +1005,15 @@
           <w:sz w:val="18"/>
           <w:szCs w:val="18"/>
         </w:rPr>
-        <w:t xml:space="preserve">then </w:t>
-      </w:r>
-      <w:proofErr w:type="spellStart"/>
-      <w:r>
-        <w:rPr>
-          <w:sz w:val="18"/>
-          <w:szCs w:val="18"/>
-        </w:rPr>
-        <w:t>i</w:t>
-      </w:r>
-      <w:proofErr w:type="spellEnd"/>
-      <w:proofErr w:type="gramEnd"/>
-      <w:r>
-        <w:rPr>
-          <w:sz w:val="18"/>
-          <w:szCs w:val="18"/>
-        </w:rPr>
-        <w:t xml:space="preserve"> applied first rule to calculate 5 </w:t>
-      </w:r>
-      <w:proofErr w:type="spellStart"/>
-      <w:r>
-        <w:rPr>
-          <w:sz w:val="18"/>
-          <w:szCs w:val="18"/>
-        </w:rPr>
-        <w:t>ti</w:t>
-      </w:r>
-      <w:proofErr w:type="spellEnd"/>
-      <w:r>
-        <w:rPr>
-          <w:sz w:val="18"/>
-          <w:szCs w:val="18"/>
-        </w:rPr>
-        <w:t xml:space="preserve"> the power 6 by expanding 6 by 3 times six. </w:t>
-      </w:r>
-      <w:proofErr w:type="gramStart"/>
-      <w:r>
-        <w:rPr>
-          <w:sz w:val="18"/>
-          <w:szCs w:val="18"/>
-        </w:rPr>
-        <w:t>after</w:t>
-      </w:r>
-      <w:proofErr w:type="gramEnd"/>
-      <w:r>
-        <w:rPr>
-          <w:sz w:val="18"/>
-          <w:szCs w:val="18"/>
-        </w:rPr>
-        <w:t xml:space="preserve"> several steps </w:t>
-      </w:r>
-      <w:proofErr w:type="spellStart"/>
-      <w:r>
-        <w:rPr>
-          <w:sz w:val="18"/>
-          <w:szCs w:val="18"/>
-        </w:rPr>
-        <w:t>i</w:t>
-      </w:r>
-      <w:proofErr w:type="spellEnd"/>
-      <w:r>
-        <w:rPr>
-          <w:sz w:val="18"/>
-          <w:szCs w:val="18"/>
-        </w:rPr>
-        <w:t xml:space="preserve"> got 60 as the encrypted message.</w:t>
+        <w:t>then i</w:t>
+      </w:r>
+      <w:proofErr w:type="gramEnd"/>
+      <w:r>
+        <w:rPr>
+          <w:sz w:val="18"/>
+          <w:szCs w:val="18"/>
+        </w:rPr>
+        <w:t xml:space="preserve"> applied first rule to calculate 5 ti the power 6 by expanding 6 by 3 times six. after several steps i got 60 as the encrypted message.</w:t>
       </w:r>
     </w:p>
     <w:p>
@@ -1522,23 +1028,7 @@
           <w:sz w:val="18"/>
           <w:szCs w:val="18"/>
         </w:rPr>
-        <w:t xml:space="preserve">Now private key </w:t>
-      </w:r>
-      <w:proofErr w:type="spellStart"/>
-      <w:r>
-        <w:rPr>
-          <w:sz w:val="18"/>
-          <w:szCs w:val="18"/>
-        </w:rPr>
-        <w:t>holde</w:t>
-      </w:r>
-      <w:proofErr w:type="spellEnd"/>
-      <w:r>
-        <w:rPr>
-          <w:sz w:val="18"/>
-          <w:szCs w:val="18"/>
-        </w:rPr>
-        <w:t xml:space="preserve"> should be able to decrypt this message and get original </w:t>
+        <w:t xml:space="preserve">Now private key holde should be able to decrypt this message and get original </w:t>
       </w:r>
       <w:proofErr w:type="gramStart"/>
       <w:r>
@@ -1585,23 +1075,7 @@
           <w:sz w:val="18"/>
           <w:szCs w:val="18"/>
         </w:rPr>
-        <w:t xml:space="preserve">To decrypt </w:t>
-      </w:r>
-      <w:proofErr w:type="spellStart"/>
-      <w:r>
-        <w:rPr>
-          <w:sz w:val="18"/>
-          <w:szCs w:val="18"/>
-        </w:rPr>
-        <w:t>i</w:t>
-      </w:r>
-      <w:proofErr w:type="spellEnd"/>
-      <w:r>
-        <w:rPr>
-          <w:sz w:val="18"/>
-          <w:szCs w:val="18"/>
-        </w:rPr>
-        <w:t xml:space="preserve"> need to get mod N operation for encrypted message to the power d from private key </w:t>
+        <w:t xml:space="preserve">To decrypt i need to get mod N operation for encrypted message to the power d from private key </w:t>
       </w:r>
       <w:proofErr w:type="gramStart"/>
       <w:r>
@@ -1633,56 +1107,15 @@
           <w:sz w:val="18"/>
           <w:szCs w:val="18"/>
         </w:rPr>
-        <w:t xml:space="preserve"> earlier </w:t>
-      </w:r>
-      <w:proofErr w:type="spellStart"/>
-      <w:r>
-        <w:rPr>
-          <w:sz w:val="18"/>
-          <w:szCs w:val="18"/>
-        </w:rPr>
-        <w:t>i</w:t>
-      </w:r>
-      <w:proofErr w:type="spellEnd"/>
-      <w:r>
-        <w:rPr>
-          <w:sz w:val="18"/>
-          <w:szCs w:val="18"/>
-        </w:rPr>
-        <w:t xml:space="preserve"> applied second rule and first rule in third step to </w:t>
-      </w:r>
-      <w:proofErr w:type="spellStart"/>
-      <w:r>
-        <w:rPr>
-          <w:sz w:val="18"/>
-          <w:szCs w:val="18"/>
-        </w:rPr>
-        <w:t>simplyfy</w:t>
-      </w:r>
-      <w:proofErr w:type="spellEnd"/>
-      <w:r>
-        <w:rPr>
-          <w:sz w:val="18"/>
-          <w:szCs w:val="18"/>
-        </w:rPr>
-        <w:t xml:space="preserve"> the </w:t>
-      </w:r>
-      <w:proofErr w:type="spellStart"/>
-      <w:proofErr w:type="gramStart"/>
-      <w:r>
-        <w:rPr>
-          <w:sz w:val="18"/>
-          <w:szCs w:val="18"/>
-        </w:rPr>
-        <w:t>euqation</w:t>
-      </w:r>
-      <w:proofErr w:type="spellEnd"/>
-      <w:r>
-        <w:rPr>
-          <w:sz w:val="18"/>
-          <w:szCs w:val="18"/>
-        </w:rPr>
-        <w:t xml:space="preserve"> .</w:t>
+        <w:t xml:space="preserve"> earlier i applied second rule and first rule in third step to simplyfy the </w:t>
+      </w:r>
+      <w:proofErr w:type="gramStart"/>
+      <w:r>
+        <w:rPr>
+          <w:sz w:val="18"/>
+          <w:szCs w:val="18"/>
+        </w:rPr>
+        <w:t>euqation .</w:t>
       </w:r>
       <w:proofErr w:type="gramEnd"/>
       <w:r>
@@ -1698,23 +1131,7 @@
           <w:sz w:val="18"/>
           <w:szCs w:val="18"/>
         </w:rPr>
-        <w:t xml:space="preserve">then </w:t>
-      </w:r>
-      <w:proofErr w:type="spellStart"/>
-      <w:r>
-        <w:rPr>
-          <w:sz w:val="18"/>
-          <w:szCs w:val="18"/>
-        </w:rPr>
-        <w:t>i</w:t>
-      </w:r>
-      <w:proofErr w:type="spellEnd"/>
-      <w:r>
-        <w:rPr>
-          <w:sz w:val="18"/>
-          <w:szCs w:val="18"/>
-        </w:rPr>
-        <w:t xml:space="preserve"> again</w:t>
+        <w:t>then i again</w:t>
       </w:r>
       <w:proofErr w:type="gramEnd"/>
       <w:r>
@@ -1738,23 +1155,7 @@
           <w:sz w:val="18"/>
           <w:szCs w:val="18"/>
         </w:rPr>
-        <w:t xml:space="preserve"> and finally </w:t>
-      </w:r>
-      <w:proofErr w:type="spellStart"/>
-      <w:r>
-        <w:rPr>
-          <w:sz w:val="18"/>
-          <w:szCs w:val="18"/>
-        </w:rPr>
-        <w:t>i</w:t>
-      </w:r>
-      <w:proofErr w:type="spellEnd"/>
-      <w:r>
-        <w:rPr>
-          <w:sz w:val="18"/>
-          <w:szCs w:val="18"/>
-        </w:rPr>
-        <w:t xml:space="preserve"> got the answer as </w:t>
+        <w:t xml:space="preserve"> and finally i got the answer as </w:t>
       </w:r>
       <w:proofErr w:type="gramStart"/>
       <w:r>
@@ -1786,6 +1187,261 @@
           <w:szCs w:val="18"/>
         </w:rPr>
         <w:t>This is the RSA textbook process works with its major steps.</w:t>
+      </w:r>
+    </w:p>
+    <w:tbl>
+      <w:tblPr>
+        <w:tblStyle w:val="TableGrid"/>
+        <w:tblW w:w="0" w:type="auto"/>
+        <w:tblLook w:val="04A0" w:firstRow="1" w:lastRow="0" w:firstColumn="1" w:lastColumn="0" w:noHBand="0" w:noVBand="1"/>
+      </w:tblPr>
+      <w:tblGrid>
+        <w:gridCol w:w="3192"/>
+        <w:gridCol w:w="3192"/>
+        <w:gridCol w:w="3192"/>
+      </w:tblGrid>
+      <w:tr>
+        <w:tc>
+          <w:tcPr>
+            <w:tcW w:w="3192" w:type="dxa"/>
+          </w:tcPr>
+          <w:p>
+            <w:pPr>
+              <w:rPr>
+                <w:sz w:val="18"/>
+                <w:szCs w:val="18"/>
+              </w:rPr>
+            </w:pPr>
+            <w:r>
+              <w:rPr>
+                <w:sz w:val="18"/>
+                <w:szCs w:val="18"/>
+              </w:rPr>
+              <w:t>fdsfdsdsfdsdsf</w:t>
+            </w:r>
+          </w:p>
+        </w:tc>
+        <w:tc>
+          <w:tcPr>
+            <w:tcW w:w="3192" w:type="dxa"/>
+          </w:tcPr>
+          <w:p>
+            <w:pPr>
+              <w:rPr>
+                <w:sz w:val="18"/>
+                <w:szCs w:val="18"/>
+              </w:rPr>
+            </w:pPr>
+            <w:r>
+              <w:rPr>
+                <w:sz w:val="18"/>
+                <w:szCs w:val="18"/>
+              </w:rPr>
+              <w:t>fdsfdsfd</w:t>
+            </w:r>
+          </w:p>
+        </w:tc>
+        <w:tc>
+          <w:tcPr>
+            <w:tcW w:w="3192" w:type="dxa"/>
+          </w:tcPr>
+          <w:p>
+            <w:pPr>
+              <w:rPr>
+                <w:sz w:val="18"/>
+                <w:szCs w:val="18"/>
+              </w:rPr>
+            </w:pPr>
+            <w:r>
+              <w:rPr>
+                <w:sz w:val="18"/>
+                <w:szCs w:val="18"/>
+              </w:rPr>
+              <w:t>sfddsf</w:t>
+            </w:r>
+          </w:p>
+        </w:tc>
+      </w:tr>
+      <w:tr>
+        <w:tc>
+          <w:tcPr>
+            <w:tcW w:w="3192" w:type="dxa"/>
+          </w:tcPr>
+          <w:p>
+            <w:pPr>
+              <w:rPr>
+                <w:sz w:val="18"/>
+                <w:szCs w:val="18"/>
+              </w:rPr>
+            </w:pPr>
+            <w:r>
+              <w:rPr>
+                <w:sz w:val="18"/>
+                <w:szCs w:val="18"/>
+              </w:rPr>
+              <w:t>sddsfds</w:t>
+            </w:r>
+          </w:p>
+        </w:tc>
+        <w:tc>
+          <w:tcPr>
+            <w:tcW w:w="3192" w:type="dxa"/>
+          </w:tcPr>
+          <w:p>
+            <w:pPr>
+              <w:rPr>
+                <w:sz w:val="18"/>
+                <w:szCs w:val="18"/>
+              </w:rPr>
+            </w:pPr>
+            <w:r>
+              <w:rPr>
+                <w:sz w:val="18"/>
+                <w:szCs w:val="18"/>
+              </w:rPr>
+              <w:t>sfds</w:t>
+            </w:r>
+          </w:p>
+        </w:tc>
+        <w:tc>
+          <w:tcPr>
+            <w:tcW w:w="3192" w:type="dxa"/>
+          </w:tcPr>
+          <w:p>
+            <w:pPr>
+              <w:rPr>
+                <w:sz w:val="18"/>
+                <w:szCs w:val="18"/>
+              </w:rPr>
+            </w:pPr>
+            <w:r>
+              <w:rPr>
+                <w:sz w:val="18"/>
+                <w:szCs w:val="18"/>
+              </w:rPr>
+              <w:t>dsfds</w:t>
+            </w:r>
+          </w:p>
+        </w:tc>
+      </w:tr>
+      <w:tr>
+        <w:tc>
+          <w:tcPr>
+            <w:tcW w:w="3192" w:type="dxa"/>
+          </w:tcPr>
+          <w:p>
+            <w:pPr>
+              <w:rPr>
+                <w:sz w:val="18"/>
+                <w:szCs w:val="18"/>
+              </w:rPr>
+            </w:pPr>
+            <w:r>
+              <w:rPr>
+                <w:sz w:val="18"/>
+                <w:szCs w:val="18"/>
+              </w:rPr>
+              <w:t>sdfdsffs</w:t>
+            </w:r>
+          </w:p>
+        </w:tc>
+        <w:tc>
+          <w:tcPr>
+            <w:tcW w:w="3192" w:type="dxa"/>
+          </w:tcPr>
+          <w:p>
+            <w:pPr>
+              <w:rPr>
+                <w:sz w:val="18"/>
+                <w:szCs w:val="18"/>
+              </w:rPr>
+            </w:pPr>
+            <w:r>
+              <w:rPr>
+                <w:sz w:val="18"/>
+                <w:szCs w:val="18"/>
+              </w:rPr>
+              <w:t>sdfds</w:t>
+            </w:r>
+          </w:p>
+        </w:tc>
+        <w:tc>
+          <w:tcPr>
+            <w:tcW w:w="3192" w:type="dxa"/>
+          </w:tcPr>
+          <w:p>
+            <w:pPr>
+              <w:rPr>
+                <w:sz w:val="18"/>
+                <w:szCs w:val="18"/>
+              </w:rPr>
+            </w:pPr>
+            <w:r>
+              <w:rPr>
+                <w:sz w:val="18"/>
+                <w:szCs w:val="18"/>
+              </w:rPr>
+              <w:t>dsfdsf</w:t>
+            </w:r>
+          </w:p>
+        </w:tc>
+      </w:tr>
+    </w:tbl>
+    <w:p>
+      <w:pPr>
+        <w:rPr>
+          <w:sz w:val="18"/>
+          <w:szCs w:val="18"/>
+        </w:rPr>
+      </w:pPr>
+      <w:r>
+        <w:rPr>
+          <w:noProof/>
+          <w:sz w:val="18"/>
+          <w:szCs w:val="18"/>
+        </w:rPr>
+        <w:lastRenderedPageBreak/>
+        <w:drawing>
+          <wp:inline distT="0" distB="0" distL="0" distR="0" wp14:anchorId="5C92BC4E" wp14:editId="19D75ED8">
+            <wp:extent cx="5943600" cy="7698740"/>
+            <wp:effectExtent l="0" t="0" r="0" b="0"/>
+            <wp:docPr id="1707763498" name="Picture 1"/>
+            <wp:cNvGraphicFramePr>
+              <a:graphicFrameLocks xmlns:a="http://schemas.openxmlformats.org/drawingml/2006/main" noChangeAspect="1"/>
+            </wp:cNvGraphicFramePr>
+            <a:graphic xmlns:a="http://schemas.openxmlformats.org/drawingml/2006/main">
+              <a:graphicData uri="http://schemas.openxmlformats.org/drawingml/2006/picture">
+                <pic:pic xmlns:pic="http://schemas.openxmlformats.org/drawingml/2006/picture">
+                  <pic:nvPicPr>
+                    <pic:cNvPr id="1707763498" name="Picture 1707763498"/>
+                    <pic:cNvPicPr/>
+                  </pic:nvPicPr>
+                  <pic:blipFill>
+                    <a:blip r:embed="rId4">
+                      <a:extLst>
+                        <a:ext uri="{28A0092B-C50C-407E-A947-70E740481C1C}">
+                          <a14:useLocalDpi xmlns:a14="http://schemas.microsoft.com/office/drawing/2010/main" val="0"/>
+                        </a:ext>
+                      </a:extLst>
+                    </a:blip>
+                    <a:stretch>
+                      <a:fillRect/>
+                    </a:stretch>
+                  </pic:blipFill>
+                  <pic:spPr>
+                    <a:xfrm>
+                      <a:off x="0" y="0"/>
+                      <a:ext cx="5943600" cy="7698740"/>
+                    </a:xfrm>
+                    <a:prstGeom prst="rect">
+                      <a:avLst/>
+                    </a:prstGeom>
+                  </pic:spPr>
+                </pic:pic>
+              </a:graphicData>
+            </a:graphic>
+          </wp:inline>
+        </w:drawing>
       </w:r>
     </w:p>
     <w:sectPr>
@@ -2715,6 +2371,25 @@
       <w:spacing w:val="5"/>
     </w:rPr>
   </w:style>
+  <w:style w:type="table" w:styleId="TableGrid">
+    <w:name w:val="Table Grid"/>
+    <w:basedOn w:val="TableNormal"/>
+    <w:uiPriority w:val="39"/>
+    <w:rsid w:val="007A4388"/>
+    <w:pPr>
+      <w:spacing w:after="0" w:line="240" w:lineRule="auto"/>
+    </w:pPr>
+    <w:tblPr>
+      <w:tblBorders>
+        <w:top w:val="single" w:sz="4" w:space="0" w:color="auto"/>
+        <w:left w:val="single" w:sz="4" w:space="0" w:color="auto"/>
+        <w:bottom w:val="single" w:sz="4" w:space="0" w:color="auto"/>
+        <w:right w:val="single" w:sz="4" w:space="0" w:color="auto"/>
+        <w:insideH w:val="single" w:sz="4" w:space="0" w:color="auto"/>
+        <w:insideV w:val="single" w:sz="4" w:space="0" w:color="auto"/>
+      </w:tblBorders>
+    </w:tblPr>
+  </w:style>
 </w:styles>
 </file>
 

</xml_diff>